<commit_message>
Update to nmcars--with more fixes!
</commit_message>
<xml_diff>
--- a/NMCARS/DEVELOPMENT/msword/NMCARS-ANNEX-24.docx
+++ b/NMCARS/DEVELOPMENT/msword/NMCARS-ANNEX-24.docx
@@ -62,12 +62,13 @@
       <w:r>
         <w:rPr>
           <w:noProof/>
+          <w:lang w:val="en"/>
         </w:rPr>
         <w:drawing>
-          <wp:inline distT="0" distB="0" distL="0" distR="0" wp14:anchorId="02BBA21B" wp14:editId="434D61EC">
-            <wp:extent cx="5943600" cy="5361885"/>
+          <wp:inline distT="0" distB="0" distL="0" distR="0" wp14:anchorId="033FC626" wp14:editId="530855C6">
+            <wp:extent cx="5943600" cy="5361940"/>
             <wp:effectExtent l="0" t="0" r="0" b="0"/>
-            <wp:docPr id="25" name="Picture 25"/>
+            <wp:docPr id="1" name="Picture 1" descr="Table&#10;&#10;Description automatically generated"/>
             <wp:cNvGraphicFramePr>
               <a:graphicFrameLocks xmlns:a="http://schemas.openxmlformats.org/drawingml/2006/main" noChangeAspect="1"/>
             </wp:cNvGraphicFramePr>
@@ -75,10 +76,8 @@
               <a:graphicData uri="http://schemas.openxmlformats.org/drawingml/2006/picture">
                 <pic:pic xmlns:pic="http://schemas.openxmlformats.org/drawingml/2006/picture">
                   <pic:nvPicPr>
-                    <pic:cNvPr id="25" name="Picture 25"/>
-                    <pic:cNvPicPr>
-                      <a:picLocks noChangeAspect="1" noChangeArrowheads="1"/>
-                    </pic:cNvPicPr>
+                    <pic:cNvPr id="1" name="Picture 1" descr="Table&#10;&#10;Description automatically generated"/>
+                    <pic:cNvPicPr/>
                   </pic:nvPicPr>
                   <pic:blipFill>
                     <a:blip r:embed="rId12">
@@ -92,18 +91,14 @@
                       <a:fillRect/>
                     </a:stretch>
                   </pic:blipFill>
-                  <pic:spPr bwMode="auto">
+                  <pic:spPr>
                     <a:xfrm>
                       <a:off x="0" y="0"/>
-                      <a:ext cx="5943600" cy="5361885"/>
+                      <a:ext cx="5943600" cy="5361940"/>
                     </a:xfrm>
                     <a:prstGeom prst="rect">
                       <a:avLst/>
                     </a:prstGeom>
-                    <a:noFill/>
-                    <a:ln>
-                      <a:noFill/>
-                    </a:ln>
                   </pic:spPr>
                 </pic:pic>
               </a:graphicData>
@@ -5561,7 +5556,7 @@
     <w:lsdException w:name="Table Web 2" w:semiHidden="1" w:unhideWhenUsed="1"/>
     <w:lsdException w:name="Table Web 3" w:semiHidden="1" w:unhideWhenUsed="1"/>
     <w:lsdException w:name="Balloon Text" w:semiHidden="1" w:uiPriority="99" w:unhideWhenUsed="1"/>
-    <w:lsdException w:name="Table Grid" w:semiHidden="1" w:uiPriority="39" w:unhideWhenUsed="1"/>
+    <w:lsdException w:name="Table Grid" w:uiPriority="39"/>
     <w:lsdException w:name="Table Theme" w:semiHidden="1" w:unhideWhenUsed="1"/>
     <w:lsdException w:name="Placeholder Text" w:semiHidden="1" w:uiPriority="99"/>
     <w:lsdException w:name="No Spacing" w:uiPriority="1" w:qFormat="1"/>
@@ -8068,24 +8063,6 @@
 </file>
 
 <file path=customXml/item2.xml><?xml version="1.0" encoding="utf-8"?>
-<p:properties xmlns:p="http://schemas.microsoft.com/office/2006/metadata/properties" xmlns:xsi="http://www.w3.org/2001/XMLSchema-instance" xmlns:pc="http://schemas.microsoft.com/office/infopath/2007/PartnerControls">
-  <documentManagement>
-    <PublishingExpirationDate xmlns="http://schemas.microsoft.com/sharepoint/v3" xsi:nil="true"/>
-    <PublishingStartDate xmlns="http://schemas.microsoft.com/sharepoint/v3" xsi:nil="true"/>
-  </documentManagement>
-</p:properties>
-</file>
-
-<file path=customXml/item3.xml><?xml version="1.0" encoding="utf-8"?>
-<?mso-contentType ?>
-<FormTemplates xmlns="http://schemas.microsoft.com/sharepoint/v3/contenttype/forms">
-  <Display>DocumentLibraryForm</Display>
-  <Edit>DocumentLibraryForm</Edit>
-  <New>DocumentLibraryForm</New>
-</FormTemplates>
-</file>
-
-<file path=customXml/item4.xml><?xml version="1.0" encoding="utf-8"?>
 <ct:contentTypeSchema xmlns:ct="http://schemas.microsoft.com/office/2006/metadata/contentType" xmlns:ma="http://schemas.microsoft.com/office/2006/metadata/properties/metaAttributes" ct:_="" ma:_="" ma:contentTypeName="Document" ma:contentTypeID="0x010100557387175B5699469C7D81699437F1A3" ma:contentTypeVersion="19" ma:contentTypeDescription="Create a new document." ma:contentTypeScope="" ma:versionID="9aba032306cc5844adaa352741601500">
   <xsd:schema xmlns:xsd="http://www.w3.org/2001/XMLSchema" xmlns:xs="http://www.w3.org/2001/XMLSchema" xmlns:p="http://schemas.microsoft.com/office/2006/metadata/properties" xmlns:ns1="http://schemas.microsoft.com/sharepoint/v3" targetNamespace="http://schemas.microsoft.com/office/2006/metadata/properties" ma:root="true" ma:fieldsID="74b31c7caee06257c8affa66a6cc7c36" ns1:_="">
     <xsd:import namespace="http://schemas.microsoft.com/sharepoint/v3"/>
@@ -8217,6 +8194,24 @@
 </ct:contentTypeSchema>
 </file>
 
+<file path=customXml/item3.xml><?xml version="1.0" encoding="utf-8"?>
+<?mso-contentType ?>
+<FormTemplates xmlns="http://schemas.microsoft.com/sharepoint/v3/contenttype/forms">
+  <Display>DocumentLibraryForm</Display>
+  <Edit>DocumentLibraryForm</Edit>
+  <New>DocumentLibraryForm</New>
+</FormTemplates>
+</file>
+
+<file path=customXml/item4.xml><?xml version="1.0" encoding="utf-8"?>
+<p:properties xmlns:p="http://schemas.microsoft.com/office/2006/metadata/properties" xmlns:xsi="http://www.w3.org/2001/XMLSchema-instance" xmlns:pc="http://schemas.microsoft.com/office/infopath/2007/PartnerControls">
+  <documentManagement>
+    <PublishingExpirationDate xmlns="http://schemas.microsoft.com/sharepoint/v3" xsi:nil="true"/>
+    <PublishingStartDate xmlns="http://schemas.microsoft.com/sharepoint/v3" xsi:nil="true"/>
+  </documentManagement>
+</p:properties>
+</file>
+
 <file path=customXml/itemProps1.xml><?xml version="1.0" encoding="utf-8"?>
 <ds:datastoreItem xmlns:ds="http://schemas.openxmlformats.org/officeDocument/2006/customXml" ds:itemID="{8391BFE8-38B7-446D-B558-F27BEF16021A}">
   <ds:schemaRefs>
@@ -8226,24 +8221,6 @@
 </file>
 
 <file path=customXml/itemProps2.xml><?xml version="1.0" encoding="utf-8"?>
-<ds:datastoreItem xmlns:ds="http://schemas.openxmlformats.org/officeDocument/2006/customXml" ds:itemID="{7D17938E-BF1F-4C63-9245-1CAA1800AF0F}">
-  <ds:schemaRefs>
-    <ds:schemaRef ds:uri="http://schemas.microsoft.com/office/2006/metadata/properties"/>
-    <ds:schemaRef ds:uri="http://schemas.microsoft.com/office/infopath/2007/PartnerControls"/>
-    <ds:schemaRef ds:uri="http://schemas.microsoft.com/sharepoint/v3"/>
-  </ds:schemaRefs>
-</ds:datastoreItem>
-</file>
-
-<file path=customXml/itemProps3.xml><?xml version="1.0" encoding="utf-8"?>
-<ds:datastoreItem xmlns:ds="http://schemas.openxmlformats.org/officeDocument/2006/customXml" ds:itemID="{EB25C9D0-27DB-45B3-8CF3-49AED131A08A}">
-  <ds:schemaRefs>
-    <ds:schemaRef ds:uri="http://schemas.microsoft.com/sharepoint/v3/contenttype/forms"/>
-  </ds:schemaRefs>
-</ds:datastoreItem>
-</file>
-
-<file path=customXml/itemProps4.xml><?xml version="1.0" encoding="utf-8"?>
 <ds:datastoreItem xmlns:ds="http://schemas.openxmlformats.org/officeDocument/2006/customXml" ds:itemID="{D86F3CDC-675E-4A95-8E09-DB48CA853A77}">
   <ds:schemaRefs>
     <ds:schemaRef ds:uri="http://schemas.microsoft.com/office/2006/metadata/contentType"/>
@@ -8259,4 +8236,22 @@
     <ds:schemaRef ds:uri="http://schemas.microsoft.com/internal/obd"/>
   </ds:schemaRefs>
 </ds:datastoreItem>
+</file>
+
+<file path=customXml/itemProps3.xml><?xml version="1.0" encoding="utf-8"?>
+<ds:datastoreItem xmlns:ds="http://schemas.openxmlformats.org/officeDocument/2006/customXml" ds:itemID="{EB25C9D0-27DB-45B3-8CF3-49AED131A08A}">
+  <ds:schemaRefs>
+    <ds:schemaRef ds:uri="http://schemas.microsoft.com/sharepoint/v3/contenttype/forms"/>
+  </ds:schemaRefs>
+</ds:datastoreItem>
+</file>
+
+<file path=customXml/itemProps4.xml><?xml version="1.0" encoding="utf-8"?>
+<ds:datastoreItem xmlns:ds="http://schemas.openxmlformats.org/officeDocument/2006/customXml" ds:itemID="{7D17938E-BF1F-4C63-9245-1CAA1800AF0F}">
+  <ds:schemaRefs>
+    <ds:schemaRef ds:uri="http://schemas.microsoft.com/office/2006/metadata/properties"/>
+    <ds:schemaRef ds:uri="http://schemas.microsoft.com/office/infopath/2007/PartnerControls"/>
+    <ds:schemaRef ds:uri="http://schemas.microsoft.com/sharepoint/v3"/>
+  </ds:schemaRefs>
+</ds:datastoreItem>
 </file>
</xml_diff>